<commit_message>
Editing the project report
</commit_message>
<xml_diff>
--- a/term project Report.docx
+++ b/term project Report.docx
@@ -6747,7 +6747,7 @@
             <v:path o:extrusionok="f" gradientshapeok="t" o:connecttype="rect"/>
             <o:lock v:ext="edit" aspectratio="t"/>
           </v:shapetype>
-          <v:shape id="_x0000_i1032" type="#_x0000_t75" style="width:468pt;height:191.5pt">
+          <v:shape id="_x0000_i1028" type="#_x0000_t75" style="width:468pt;height:192pt">
             <v:imagedata r:id="rId5" o:title="01_overall_performance"/>
           </v:shape>
         </w:pict>
@@ -7404,6 +7404,131 @@
       <w:pPr>
         <w:spacing w:before="100" w:beforeAutospacing="1" w:after="100" w:afterAutospacing="1" w:line="240" w:lineRule="auto"/>
         <w:outlineLvl w:val="2"/>
+      </w:pPr>
+      <w:r>
+        <w:rPr>
+          <w:noProof/>
+        </w:rPr>
+        <w:drawing>
+          <wp:inline distT="0" distB="0" distL="0" distR="0">
+            <wp:extent cx="5943600" cy="3696204"/>
+            <wp:effectExtent l="19050" t="0" r="0" b="0"/>
+            <wp:docPr id="9" name="Picture 9" descr="C:\Users\rohan\Downloads\term-project-group_7\presentation_plots\03_heatmap.png"/>
+            <wp:cNvGraphicFramePr>
+              <a:graphicFrameLocks xmlns:a="http://schemas.openxmlformats.org/drawingml/2006/main" noChangeAspect="1"/>
+            </wp:cNvGraphicFramePr>
+            <a:graphic xmlns:a="http://schemas.openxmlformats.org/drawingml/2006/main">
+              <a:graphicData uri="http://schemas.openxmlformats.org/drawingml/2006/picture">
+                <pic:pic xmlns:pic="http://schemas.openxmlformats.org/drawingml/2006/picture">
+                  <pic:nvPicPr>
+                    <pic:cNvPr id="0" name="Picture 9" descr="C:\Users\rohan\Downloads\term-project-group_7\presentation_plots\03_heatmap.png"/>
+                    <pic:cNvPicPr>
+                      <a:picLocks noChangeAspect="1" noChangeArrowheads="1"/>
+                    </pic:cNvPicPr>
+                  </pic:nvPicPr>
+                  <pic:blipFill>
+                    <a:blip r:embed="rId6" cstate="print"/>
+                    <a:srcRect/>
+                    <a:stretch>
+                      <a:fillRect/>
+                    </a:stretch>
+                  </pic:blipFill>
+                  <pic:spPr bwMode="auto">
+                    <a:xfrm>
+                      <a:off x="0" y="0"/>
+                      <a:ext cx="5943600" cy="3696204"/>
+                    </a:xfrm>
+                    <a:prstGeom prst="rect">
+                      <a:avLst/>
+                    </a:prstGeom>
+                    <a:noFill/>
+                    <a:ln w="9525">
+                      <a:noFill/>
+                      <a:miter lim="800000"/>
+                      <a:headEnd/>
+                      <a:tailEnd/>
+                    </a:ln>
+                  </pic:spPr>
+                </pic:pic>
+              </a:graphicData>
+            </a:graphic>
+          </wp:inline>
+        </w:drawing>
+      </w:r>
+    </w:p>
+    <w:p>
+      <w:pPr>
+        <w:spacing w:before="100" w:beforeAutospacing="1" w:after="100" w:afterAutospacing="1" w:line="240" w:lineRule="auto"/>
+        <w:outlineLvl w:val="2"/>
+      </w:pPr>
+      <w:r>
+        <w:t xml:space="preserve">The performance </w:t>
+      </w:r>
+      <w:proofErr w:type="spellStart"/>
+      <w:r>
+        <w:t>heatmap</w:t>
+      </w:r>
+      <w:proofErr w:type="spellEnd"/>
+      <w:r>
+        <w:t xml:space="preserve"> reveals a highly comparable performance across the </w:t>
+      </w:r>
+      <w:r>
+        <w:rPr>
+          <w:b/>
+          <w:bCs/>
+        </w:rPr>
+        <w:t>GPT</w:t>
+      </w:r>
+      <w:r>
+        <w:t xml:space="preserve">, </w:t>
+      </w:r>
+      <w:proofErr w:type="spellStart"/>
+      <w:r>
+        <w:rPr>
+          <w:b/>
+          <w:bCs/>
+        </w:rPr>
+        <w:t>Gemma</w:t>
+      </w:r>
+      <w:proofErr w:type="spellEnd"/>
+      <w:r>
+        <w:t xml:space="preserve">, and </w:t>
+      </w:r>
+      <w:r>
+        <w:rPr>
+          <w:b/>
+          <w:bCs/>
+        </w:rPr>
+        <w:t>Llama</w:t>
+      </w:r>
+      <w:r>
+        <w:t xml:space="preserve"> models. All three models achieved nearly identical Aggregate Scores, ranging from </w:t>
+      </w:r>
+      <w:r>
+        <w:rPr>
+          <w:b/>
+          <w:bCs/>
+        </w:rPr>
+        <w:t>0.210 to 0.216</w:t>
+      </w:r>
+      <w:r>
+        <w:t xml:space="preserve">. While </w:t>
+      </w:r>
+      <w:r>
+        <w:rPr>
+          <w:b/>
+          <w:bCs/>
+        </w:rPr>
+        <w:t>Llama</w:t>
+      </w:r>
+      <w:r>
+        <w:t xml:space="preserve"> achieved the highest overall Aggregate Score (0.216), the margins are minimal, suggesting that no single model significantly outperforms the others across these specific NLP metrics.</w:t>
+      </w:r>
+    </w:p>
+    <w:p>
+      <w:pPr>
+        <w:spacing w:before="100" w:beforeAutospacing="1" w:after="100" w:afterAutospacing="1" w:line="240" w:lineRule="auto"/>
+        <w:outlineLvl w:val="2"/>
         <w:rPr>
           <w:rFonts w:ascii="Times New Roman" w:eastAsia="Times New Roman" w:hAnsi="Times New Roman" w:cs="Times New Roman"/>
           <w:b/>
@@ -7412,7 +7537,11 @@
           <w:szCs w:val="27"/>
         </w:rPr>
       </w:pPr>
-      <w:r>
+    </w:p>
+    <w:p>
+      <w:pPr>
+        <w:spacing w:before="100" w:beforeAutospacing="1" w:after="100" w:afterAutospacing="1" w:line="240" w:lineRule="auto"/>
+        <w:outlineLvl w:val="2"/>
         <w:rPr>
           <w:rFonts w:ascii="Times New Roman" w:eastAsia="Times New Roman" w:hAnsi="Times New Roman" w:cs="Times New Roman"/>
           <w:b/>
@@ -7420,6 +7549,55 @@
           <w:sz w:val="27"/>
           <w:szCs w:val="27"/>
         </w:rPr>
+      </w:pPr>
+    </w:p>
+    <w:p>
+      <w:pPr>
+        <w:spacing w:before="100" w:beforeAutospacing="1" w:after="100" w:afterAutospacing="1" w:line="240" w:lineRule="auto"/>
+        <w:outlineLvl w:val="2"/>
+        <w:rPr>
+          <w:rFonts w:ascii="Times New Roman" w:eastAsia="Times New Roman" w:hAnsi="Times New Roman" w:cs="Times New Roman"/>
+          <w:b/>
+          <w:bCs/>
+          <w:sz w:val="27"/>
+          <w:szCs w:val="27"/>
+        </w:rPr>
+      </w:pPr>
+    </w:p>
+    <w:p>
+      <w:pPr>
+        <w:spacing w:before="100" w:beforeAutospacing="1" w:after="100" w:afterAutospacing="1" w:line="240" w:lineRule="auto"/>
+        <w:outlineLvl w:val="2"/>
+        <w:rPr>
+          <w:rFonts w:ascii="Times New Roman" w:eastAsia="Times New Roman" w:hAnsi="Times New Roman" w:cs="Times New Roman"/>
+          <w:b/>
+          <w:bCs/>
+          <w:sz w:val="27"/>
+          <w:szCs w:val="27"/>
+        </w:rPr>
+      </w:pPr>
+    </w:p>
+    <w:p>
+      <w:pPr>
+        <w:spacing w:before="100" w:beforeAutospacing="1" w:after="100" w:afterAutospacing="1" w:line="240" w:lineRule="auto"/>
+        <w:outlineLvl w:val="2"/>
+        <w:rPr>
+          <w:rFonts w:ascii="Times New Roman" w:eastAsia="Times New Roman" w:hAnsi="Times New Roman" w:cs="Times New Roman"/>
+          <w:b/>
+          <w:bCs/>
+          <w:sz w:val="27"/>
+          <w:szCs w:val="27"/>
+        </w:rPr>
+      </w:pPr>
+      <w:r>
+        <w:rPr>
+          <w:rFonts w:ascii="Times New Roman" w:eastAsia="Times New Roman" w:hAnsi="Times New Roman" w:cs="Times New Roman"/>
+          <w:b/>
+          <w:bCs/>
+          <w:sz w:val="27"/>
+          <w:szCs w:val="27"/>
+        </w:rPr>
+        <w:lastRenderedPageBreak/>
         <w:t>Challenges Encountered</w:t>
       </w:r>
     </w:p>
@@ -7836,7 +8014,23 @@
           <w:sz w:val="24"/>
           <w:szCs w:val="24"/>
         </w:rPr>
-        <w:t xml:space="preserve"> GPT most accurate but slowest</w:t>
+        <w:t xml:space="preserve"> GPT most accurate but </w:t>
+      </w:r>
+      <w:r>
+        <w:rPr>
+          <w:rFonts w:ascii="Times New Roman" w:eastAsia="Times New Roman" w:hAnsi="Times New Roman" w:cs="Times New Roman"/>
+          <w:sz w:val="24"/>
+          <w:szCs w:val="24"/>
+        </w:rPr>
+        <w:t xml:space="preserve">little </w:t>
+      </w:r>
+      <w:r>
+        <w:rPr>
+          <w:rFonts w:ascii="Times New Roman" w:eastAsia="Times New Roman" w:hAnsi="Times New Roman" w:cs="Times New Roman"/>
+          <w:sz w:val="24"/>
+          <w:szCs w:val="24"/>
+        </w:rPr>
+        <w:t>slowest</w:t>
       </w:r>
     </w:p>
     <w:p>
@@ -7887,7 +8081,7 @@
           <w:szCs w:val="24"/>
         </w:rPr>
         <w:pict>
-          <v:rect id="_x0000_i1028" style="width:0;height:1.5pt" o:hralign="center" o:hrstd="t" o:hr="t" fillcolor="#a0a0a0" stroked="f"/>
+          <v:rect id="_x0000_i1029" style="width:0;height:1.5pt" o:hralign="center" o:hrstd="t" o:hr="t" fillcolor="#a0a0a0" stroked="f"/>
         </w:pict>
       </w:r>
     </w:p>
@@ -8212,7 +8406,6 @@
           <w:sz w:val="27"/>
           <w:szCs w:val="27"/>
         </w:rPr>
-        <w:lastRenderedPageBreak/>
         <w:t>Business Understanding and Value Proposition</w:t>
       </w:r>
     </w:p>
@@ -8278,7 +8471,11 @@
           <w:szCs w:val="27"/>
         </w:rPr>
       </w:pPr>
-      <w:r>
+    </w:p>
+    <w:p>
+      <w:pPr>
+        <w:spacing w:before="100" w:beforeAutospacing="1" w:after="100" w:afterAutospacing="1" w:line="240" w:lineRule="auto"/>
+        <w:outlineLvl w:val="2"/>
         <w:rPr>
           <w:rFonts w:ascii="Times New Roman" w:eastAsia="Times New Roman" w:hAnsi="Times New Roman" w:cs="Times New Roman"/>
           <w:b/>
@@ -8286,6 +8483,29 @@
           <w:sz w:val="27"/>
           <w:szCs w:val="27"/>
         </w:rPr>
+      </w:pPr>
+    </w:p>
+    <w:p>
+      <w:pPr>
+        <w:spacing w:before="100" w:beforeAutospacing="1" w:after="100" w:afterAutospacing="1" w:line="240" w:lineRule="auto"/>
+        <w:outlineLvl w:val="2"/>
+        <w:rPr>
+          <w:rFonts w:ascii="Times New Roman" w:eastAsia="Times New Roman" w:hAnsi="Times New Roman" w:cs="Times New Roman"/>
+          <w:b/>
+          <w:bCs/>
+          <w:sz w:val="27"/>
+          <w:szCs w:val="27"/>
+        </w:rPr>
+      </w:pPr>
+      <w:r>
+        <w:rPr>
+          <w:rFonts w:ascii="Times New Roman" w:eastAsia="Times New Roman" w:hAnsi="Times New Roman" w:cs="Times New Roman"/>
+          <w:b/>
+          <w:bCs/>
+          <w:sz w:val="27"/>
+          <w:szCs w:val="27"/>
+        </w:rPr>
+        <w:lastRenderedPageBreak/>
         <w:t>Business Metrics Translation</w:t>
       </w:r>
     </w:p>
@@ -8336,6 +8556,19 @@
                 <w:szCs w:val="24"/>
               </w:rPr>
             </w:pPr>
+          </w:p>
+          <w:p>
+            <w:pPr>
+              <w:spacing w:after="0" w:line="240" w:lineRule="auto"/>
+              <w:jc w:val="center"/>
+              <w:rPr>
+                <w:rFonts w:ascii="Times New Roman" w:eastAsia="Times New Roman" w:hAnsi="Times New Roman" w:cs="Times New Roman"/>
+                <w:b/>
+                <w:bCs/>
+                <w:sz w:val="24"/>
+                <w:szCs w:val="24"/>
+              </w:rPr>
+            </w:pPr>
             <w:r>
               <w:rPr>
                 <w:rFonts w:ascii="Times New Roman" w:eastAsia="Times New Roman" w:hAnsi="Times New Roman" w:cs="Times New Roman"/>
@@ -9129,7 +9362,7 @@
           <w:szCs w:val="24"/>
         </w:rPr>
         <w:pict>
-          <v:rect id="_x0000_i1029" style="width:0;height:1.5pt" o:hralign="center" o:hrstd="t" o:hr="t" fillcolor="#a0a0a0" stroked="f"/>
+          <v:rect id="_x0000_i1030" style="width:0;height:1.5pt" o:hralign="center" o:hrstd="t" o:hr="t" fillcolor="#a0a0a0" stroked="f"/>
         </w:pict>
       </w:r>
     </w:p>
@@ -9176,7 +9409,6 @@
           <w:sz w:val="27"/>
           <w:szCs w:val="27"/>
         </w:rPr>
-        <w:lastRenderedPageBreak/>
         <w:t>Long-Term Vision (12+ months)</w:t>
       </w:r>
     </w:p>
@@ -9277,6 +9509,7 @@
           <w:sz w:val="24"/>
           <w:szCs w:val="24"/>
         </w:rPr>
+        <w:lastRenderedPageBreak/>
         <w:t>Advanced AI Capabilities:</w:t>
       </w:r>
       <w:r>
@@ -9384,758 +9617,6 @@
           <w:szCs w:val="24"/>
         </w:rPr>
         <w:t>Deployment across all UF departments</w:t>
-      </w:r>
-    </w:p>
-    <w:p>
-      <w:pPr>
-        <w:spacing w:after="0" w:line="240" w:lineRule="auto"/>
-        <w:rPr>
-          <w:rFonts w:ascii="Times New Roman" w:eastAsia="Times New Roman" w:hAnsi="Times New Roman" w:cs="Times New Roman"/>
-          <w:sz w:val="24"/>
-          <w:szCs w:val="24"/>
-        </w:rPr>
-      </w:pPr>
-      <w:r>
-        <w:rPr>
-          <w:rFonts w:ascii="Times New Roman" w:eastAsia="Times New Roman" w:hAnsi="Times New Roman" w:cs="Times New Roman"/>
-          <w:sz w:val="24"/>
-          <w:szCs w:val="24"/>
-        </w:rPr>
-        <w:pict>
-          <v:rect id="_x0000_i1030" style="width:0;height:1.5pt" o:hralign="center" o:hrstd="t" o:hr="t" fillcolor="#a0a0a0" stroked="f"/>
-        </w:pict>
-      </w:r>
-    </w:p>
-    <w:p>
-      <w:pPr>
-        <w:spacing w:before="100" w:beforeAutospacing="1" w:after="100" w:afterAutospacing="1" w:line="240" w:lineRule="auto"/>
-        <w:outlineLvl w:val="1"/>
-        <w:rPr>
-          <w:rFonts w:ascii="Times New Roman" w:eastAsia="Times New Roman" w:hAnsi="Times New Roman" w:cs="Times New Roman"/>
-          <w:b/>
-          <w:bCs/>
-          <w:sz w:val="36"/>
-          <w:szCs w:val="36"/>
-        </w:rPr>
-      </w:pPr>
-    </w:p>
-    <w:p>
-      <w:pPr>
-        <w:spacing w:before="100" w:beforeAutospacing="1" w:after="100" w:afterAutospacing="1" w:line="240" w:lineRule="auto"/>
-        <w:outlineLvl w:val="1"/>
-        <w:rPr>
-          <w:rFonts w:ascii="Times New Roman" w:eastAsia="Times New Roman" w:hAnsi="Times New Roman" w:cs="Times New Roman"/>
-          <w:b/>
-          <w:bCs/>
-          <w:sz w:val="36"/>
-          <w:szCs w:val="36"/>
-        </w:rPr>
-      </w:pPr>
-      <w:r>
-        <w:rPr>
-          <w:rFonts w:ascii="Times New Roman" w:eastAsia="Times New Roman" w:hAnsi="Times New Roman" w:cs="Times New Roman"/>
-          <w:b/>
-          <w:bCs/>
-          <w:sz w:val="36"/>
-          <w:szCs w:val="36"/>
-        </w:rPr>
-        <w:t>Conclusion</w:t>
-      </w:r>
-    </w:p>
-    <w:p>
-      <w:pPr>
-        <w:spacing w:before="100" w:beforeAutospacing="1" w:after="100" w:afterAutospacing="1" w:line="240" w:lineRule="auto"/>
-        <w:rPr>
-          <w:rFonts w:ascii="Times New Roman" w:eastAsia="Times New Roman" w:hAnsi="Times New Roman" w:cs="Times New Roman"/>
-          <w:sz w:val="24"/>
-          <w:szCs w:val="24"/>
-        </w:rPr>
-      </w:pPr>
-      <w:r>
-        <w:rPr>
-          <w:rFonts w:ascii="Times New Roman" w:eastAsia="Times New Roman" w:hAnsi="Times New Roman" w:cs="Times New Roman"/>
-          <w:sz w:val="24"/>
-          <w:szCs w:val="24"/>
-        </w:rPr>
-        <w:t xml:space="preserve">The UF Policy RAG </w:t>
-      </w:r>
-      <w:proofErr w:type="spellStart"/>
-      <w:r>
-        <w:rPr>
-          <w:rFonts w:ascii="Times New Roman" w:eastAsia="Times New Roman" w:hAnsi="Times New Roman" w:cs="Times New Roman"/>
-          <w:sz w:val="24"/>
-          <w:szCs w:val="24"/>
-        </w:rPr>
-        <w:t>Chatbot</w:t>
-      </w:r>
-      <w:proofErr w:type="spellEnd"/>
-      <w:r>
-        <w:rPr>
-          <w:rFonts w:ascii="Times New Roman" w:eastAsia="Times New Roman" w:hAnsi="Times New Roman" w:cs="Times New Roman"/>
-          <w:sz w:val="24"/>
-          <w:szCs w:val="24"/>
-        </w:rPr>
-        <w:t xml:space="preserve"> successfully demonstrates the effectiveness of retrieval-augmented generation for organizational knowledge management. Llama (70B) emerges as the optimal model, balancing accuracy, speed, and resource efficiency.</w:t>
-      </w:r>
-    </w:p>
-    <w:p>
-      <w:pPr>
-        <w:spacing w:before="100" w:beforeAutospacing="1" w:after="100" w:afterAutospacing="1" w:line="240" w:lineRule="auto"/>
-        <w:outlineLvl w:val="2"/>
-        <w:rPr>
-          <w:rFonts w:ascii="Times New Roman" w:eastAsia="Times New Roman" w:hAnsi="Times New Roman" w:cs="Times New Roman"/>
-          <w:b/>
-          <w:bCs/>
-          <w:sz w:val="27"/>
-          <w:szCs w:val="27"/>
-        </w:rPr>
-      </w:pPr>
-      <w:r>
-        <w:rPr>
-          <w:rFonts w:ascii="Times New Roman" w:eastAsia="Times New Roman" w:hAnsi="Times New Roman" w:cs="Times New Roman"/>
-          <w:b/>
-          <w:bCs/>
-          <w:sz w:val="27"/>
-          <w:szCs w:val="27"/>
-        </w:rPr>
-        <w:t>Key Achievements</w:t>
-      </w:r>
-    </w:p>
-    <w:p>
-      <w:pPr>
-        <w:numPr>
-          <w:ilvl w:val="0"/>
-          <w:numId w:val="27"/>
-        </w:numPr>
-        <w:spacing w:before="100" w:beforeAutospacing="1" w:after="100" w:afterAutospacing="1" w:line="240" w:lineRule="auto"/>
-        <w:rPr>
-          <w:rFonts w:ascii="Times New Roman" w:eastAsia="Times New Roman" w:hAnsi="Times New Roman" w:cs="Times New Roman"/>
-          <w:sz w:val="24"/>
-          <w:szCs w:val="24"/>
-        </w:rPr>
-      </w:pPr>
-      <w:r>
-        <w:rPr>
-          <w:rFonts w:ascii="Times New Roman" w:eastAsia="Times New Roman" w:hAnsi="Times New Roman" w:cs="Times New Roman"/>
-          <w:b/>
-          <w:bCs/>
-          <w:sz w:val="24"/>
-          <w:szCs w:val="24"/>
-        </w:rPr>
-        <w:t>Accuracy:</w:t>
-      </w:r>
-      <w:r>
-        <w:rPr>
-          <w:rFonts w:ascii="Times New Roman" w:eastAsia="Times New Roman" w:hAnsi="Times New Roman" w:cs="Times New Roman"/>
-          <w:sz w:val="24"/>
-          <w:szCs w:val="24"/>
-        </w:rPr>
-        <w:t xml:space="preserve"> 22% better than baseline (aggregate score 0.22)</w:t>
-      </w:r>
-    </w:p>
-    <w:p>
-      <w:pPr>
-        <w:numPr>
-          <w:ilvl w:val="0"/>
-          <w:numId w:val="27"/>
-        </w:numPr>
-        <w:spacing w:before="100" w:beforeAutospacing="1" w:after="100" w:afterAutospacing="1" w:line="240" w:lineRule="auto"/>
-        <w:rPr>
-          <w:rFonts w:ascii="Times New Roman" w:eastAsia="Times New Roman" w:hAnsi="Times New Roman" w:cs="Times New Roman"/>
-          <w:sz w:val="24"/>
-          <w:szCs w:val="24"/>
-        </w:rPr>
-      </w:pPr>
-      <w:r>
-        <w:rPr>
-          <w:rFonts w:ascii="Times New Roman" w:eastAsia="Times New Roman" w:hAnsi="Times New Roman" w:cs="Times New Roman"/>
-          <w:b/>
-          <w:bCs/>
-          <w:sz w:val="24"/>
-          <w:szCs w:val="24"/>
-        </w:rPr>
-        <w:t>Speed:</w:t>
-      </w:r>
-      <w:r>
-        <w:rPr>
-          <w:rFonts w:ascii="Times New Roman" w:eastAsia="Times New Roman" w:hAnsi="Times New Roman" w:cs="Times New Roman"/>
-          <w:sz w:val="24"/>
-          <w:szCs w:val="24"/>
-        </w:rPr>
-        <w:t xml:space="preserve"> Sub-4 second response time for complex policy queries</w:t>
-      </w:r>
-    </w:p>
-    <w:p>
-      <w:pPr>
-        <w:numPr>
-          <w:ilvl w:val="0"/>
-          <w:numId w:val="27"/>
-        </w:numPr>
-        <w:spacing w:before="100" w:beforeAutospacing="1" w:after="100" w:afterAutospacing="1" w:line="240" w:lineRule="auto"/>
-        <w:rPr>
-          <w:rFonts w:ascii="Times New Roman" w:eastAsia="Times New Roman" w:hAnsi="Times New Roman" w:cs="Times New Roman"/>
-          <w:sz w:val="24"/>
-          <w:szCs w:val="24"/>
-        </w:rPr>
-      </w:pPr>
-      <w:r>
-        <w:rPr>
-          <w:rFonts w:ascii="Times New Roman" w:eastAsia="Times New Roman" w:hAnsi="Times New Roman" w:cs="Times New Roman"/>
-          <w:b/>
-          <w:bCs/>
-          <w:sz w:val="24"/>
-          <w:szCs w:val="24"/>
-        </w:rPr>
-        <w:t>Transparency:</w:t>
-      </w:r>
-      <w:r>
-        <w:rPr>
-          <w:rFonts w:ascii="Times New Roman" w:eastAsia="Times New Roman" w:hAnsi="Times New Roman" w:cs="Times New Roman"/>
-          <w:sz w:val="24"/>
-          <w:szCs w:val="24"/>
-        </w:rPr>
-        <w:t xml:space="preserve"> 100% source attribution for verification</w:t>
-      </w:r>
-    </w:p>
-    <w:p>
-      <w:pPr>
-        <w:numPr>
-          <w:ilvl w:val="0"/>
-          <w:numId w:val="27"/>
-        </w:numPr>
-        <w:spacing w:before="100" w:beforeAutospacing="1" w:after="100" w:afterAutospacing="1" w:line="240" w:lineRule="auto"/>
-        <w:rPr>
-          <w:rFonts w:ascii="Times New Roman" w:eastAsia="Times New Roman" w:hAnsi="Times New Roman" w:cs="Times New Roman"/>
-          <w:sz w:val="24"/>
-          <w:szCs w:val="24"/>
-        </w:rPr>
-      </w:pPr>
-      <w:r>
-        <w:rPr>
-          <w:rFonts w:ascii="Times New Roman" w:eastAsia="Times New Roman" w:hAnsi="Times New Roman" w:cs="Times New Roman"/>
-          <w:b/>
-          <w:bCs/>
-          <w:sz w:val="24"/>
-          <w:szCs w:val="24"/>
-        </w:rPr>
-        <w:t>Scalability:</w:t>
-      </w:r>
-      <w:r>
-        <w:rPr>
-          <w:rFonts w:ascii="Times New Roman" w:eastAsia="Times New Roman" w:hAnsi="Times New Roman" w:cs="Times New Roman"/>
-          <w:sz w:val="24"/>
-          <w:szCs w:val="24"/>
-        </w:rPr>
-        <w:t xml:space="preserve"> Containerized architecture ready for enterprise deployment</w:t>
-      </w:r>
-    </w:p>
-    <w:p>
-      <w:pPr>
-        <w:spacing w:before="100" w:beforeAutospacing="1" w:after="100" w:afterAutospacing="1" w:line="240" w:lineRule="auto"/>
-        <w:outlineLvl w:val="2"/>
-        <w:rPr>
-          <w:rFonts w:ascii="Times New Roman" w:eastAsia="Times New Roman" w:hAnsi="Times New Roman" w:cs="Times New Roman"/>
-          <w:b/>
-          <w:bCs/>
-          <w:sz w:val="27"/>
-          <w:szCs w:val="27"/>
-        </w:rPr>
-      </w:pPr>
-      <w:r>
-        <w:rPr>
-          <w:rFonts w:ascii="Times New Roman" w:eastAsia="Times New Roman" w:hAnsi="Times New Roman" w:cs="Times New Roman"/>
-          <w:b/>
-          <w:bCs/>
-          <w:sz w:val="27"/>
-          <w:szCs w:val="27"/>
-        </w:rPr>
-        <w:t>Model Selection Recommendation</w:t>
-      </w:r>
-    </w:p>
-    <w:p>
-      <w:pPr>
-        <w:numPr>
-          <w:ilvl w:val="0"/>
-          <w:numId w:val="28"/>
-        </w:numPr>
-        <w:spacing w:before="100" w:beforeAutospacing="1" w:after="100" w:afterAutospacing="1" w:line="240" w:lineRule="auto"/>
-        <w:rPr>
-          <w:rFonts w:ascii="Times New Roman" w:eastAsia="Times New Roman" w:hAnsi="Times New Roman" w:cs="Times New Roman"/>
-          <w:sz w:val="24"/>
-          <w:szCs w:val="24"/>
-        </w:rPr>
-      </w:pPr>
-      <w:r>
-        <w:rPr>
-          <w:rFonts w:ascii="Times New Roman" w:eastAsia="Times New Roman" w:hAnsi="Times New Roman" w:cs="Times New Roman"/>
-          <w:b/>
-          <w:bCs/>
-          <w:sz w:val="24"/>
-          <w:szCs w:val="24"/>
-        </w:rPr>
-        <w:t>Primary Model: Llama (70B)</w:t>
-      </w:r>
-      <w:r>
-        <w:rPr>
-          <w:rFonts w:ascii="Times New Roman" w:eastAsia="Times New Roman" w:hAnsi="Times New Roman" w:cs="Times New Roman"/>
-          <w:sz w:val="24"/>
-          <w:szCs w:val="24"/>
-        </w:rPr>
-        <w:t xml:space="preserve"> </w:t>
-      </w:r>
-    </w:p>
-    <w:p>
-      <w:pPr>
-        <w:numPr>
-          <w:ilvl w:val="1"/>
-          <w:numId w:val="28"/>
-        </w:numPr>
-        <w:spacing w:before="100" w:beforeAutospacing="1" w:after="100" w:afterAutospacing="1" w:line="240" w:lineRule="auto"/>
-        <w:rPr>
-          <w:rFonts w:ascii="Times New Roman" w:eastAsia="Times New Roman" w:hAnsi="Times New Roman" w:cs="Times New Roman"/>
-          <w:sz w:val="24"/>
-          <w:szCs w:val="24"/>
-        </w:rPr>
-      </w:pPr>
-      <w:r>
-        <w:rPr>
-          <w:rFonts w:ascii="Times New Roman" w:eastAsia="Times New Roman" w:hAnsi="Times New Roman" w:cs="Times New Roman"/>
-          <w:sz w:val="24"/>
-          <w:szCs w:val="24"/>
-        </w:rPr>
-        <w:t>Best overall performance (aggregate score: 0.22)</w:t>
-      </w:r>
-    </w:p>
-    <w:p>
-      <w:pPr>
-        <w:numPr>
-          <w:ilvl w:val="1"/>
-          <w:numId w:val="28"/>
-        </w:numPr>
-        <w:spacing w:before="100" w:beforeAutospacing="1" w:after="100" w:afterAutospacing="1" w:line="240" w:lineRule="auto"/>
-        <w:rPr>
-          <w:rFonts w:ascii="Times New Roman" w:eastAsia="Times New Roman" w:hAnsi="Times New Roman" w:cs="Times New Roman"/>
-          <w:sz w:val="24"/>
-          <w:szCs w:val="24"/>
-        </w:rPr>
-      </w:pPr>
-      <w:r>
-        <w:rPr>
-          <w:rFonts w:ascii="Times New Roman" w:eastAsia="Times New Roman" w:hAnsi="Times New Roman" w:cs="Times New Roman"/>
-          <w:sz w:val="24"/>
-          <w:szCs w:val="24"/>
-        </w:rPr>
-        <w:t>Optimal balance of accuracy and latency</w:t>
-      </w:r>
-    </w:p>
-    <w:p>
-      <w:pPr>
-        <w:numPr>
-          <w:ilvl w:val="1"/>
-          <w:numId w:val="28"/>
-        </w:numPr>
-        <w:spacing w:before="100" w:beforeAutospacing="1" w:after="100" w:afterAutospacing="1" w:line="240" w:lineRule="auto"/>
-        <w:rPr>
-          <w:rFonts w:ascii="Times New Roman" w:eastAsia="Times New Roman" w:hAnsi="Times New Roman" w:cs="Times New Roman"/>
-          <w:sz w:val="24"/>
-          <w:szCs w:val="24"/>
-        </w:rPr>
-      </w:pPr>
-      <w:r>
-        <w:rPr>
-          <w:rFonts w:ascii="Times New Roman" w:eastAsia="Times New Roman" w:hAnsi="Times New Roman" w:cs="Times New Roman"/>
-          <w:sz w:val="24"/>
-          <w:szCs w:val="24"/>
-        </w:rPr>
-        <w:t>Recommended for production deployment</w:t>
-      </w:r>
-    </w:p>
-    <w:p>
-      <w:pPr>
-        <w:numPr>
-          <w:ilvl w:val="0"/>
-          <w:numId w:val="28"/>
-        </w:numPr>
-        <w:spacing w:before="100" w:beforeAutospacing="1" w:after="100" w:afterAutospacing="1" w:line="240" w:lineRule="auto"/>
-        <w:rPr>
-          <w:rFonts w:ascii="Times New Roman" w:eastAsia="Times New Roman" w:hAnsi="Times New Roman" w:cs="Times New Roman"/>
-          <w:sz w:val="24"/>
-          <w:szCs w:val="24"/>
-        </w:rPr>
-      </w:pPr>
-      <w:r>
-        <w:rPr>
-          <w:rFonts w:ascii="Times New Roman" w:eastAsia="Times New Roman" w:hAnsi="Times New Roman" w:cs="Times New Roman"/>
-          <w:b/>
-          <w:bCs/>
-          <w:sz w:val="24"/>
-          <w:szCs w:val="24"/>
-        </w:rPr>
-        <w:t xml:space="preserve">Fallback Model: </w:t>
-      </w:r>
-      <w:proofErr w:type="spellStart"/>
-      <w:r>
-        <w:rPr>
-          <w:rFonts w:ascii="Times New Roman" w:eastAsia="Times New Roman" w:hAnsi="Times New Roman" w:cs="Times New Roman"/>
-          <w:b/>
-          <w:bCs/>
-          <w:sz w:val="24"/>
-          <w:szCs w:val="24"/>
-        </w:rPr>
-        <w:t>Gemma</w:t>
-      </w:r>
-      <w:proofErr w:type="spellEnd"/>
-      <w:r>
-        <w:rPr>
-          <w:rFonts w:ascii="Times New Roman" w:eastAsia="Times New Roman" w:hAnsi="Times New Roman" w:cs="Times New Roman"/>
-          <w:b/>
-          <w:bCs/>
-          <w:sz w:val="24"/>
-          <w:szCs w:val="24"/>
-        </w:rPr>
-        <w:t xml:space="preserve"> (7B)</w:t>
-      </w:r>
-      <w:r>
-        <w:rPr>
-          <w:rFonts w:ascii="Times New Roman" w:eastAsia="Times New Roman" w:hAnsi="Times New Roman" w:cs="Times New Roman"/>
-          <w:sz w:val="24"/>
-          <w:szCs w:val="24"/>
-        </w:rPr>
-        <w:t xml:space="preserve"> </w:t>
-      </w:r>
-    </w:p>
-    <w:p>
-      <w:pPr>
-        <w:numPr>
-          <w:ilvl w:val="1"/>
-          <w:numId w:val="28"/>
-        </w:numPr>
-        <w:spacing w:before="100" w:beforeAutospacing="1" w:after="100" w:afterAutospacing="1" w:line="240" w:lineRule="auto"/>
-        <w:rPr>
-          <w:rFonts w:ascii="Times New Roman" w:eastAsia="Times New Roman" w:hAnsi="Times New Roman" w:cs="Times New Roman"/>
-          <w:sz w:val="24"/>
-          <w:szCs w:val="24"/>
-        </w:rPr>
-      </w:pPr>
-      <w:r>
-        <w:rPr>
-          <w:rFonts w:ascii="Times New Roman" w:eastAsia="Times New Roman" w:hAnsi="Times New Roman" w:cs="Times New Roman"/>
-          <w:sz w:val="24"/>
-          <w:szCs w:val="24"/>
-        </w:rPr>
-        <w:t>Use for high-traffic periods</w:t>
-      </w:r>
-    </w:p>
-    <w:p>
-      <w:pPr>
-        <w:numPr>
-          <w:ilvl w:val="1"/>
-          <w:numId w:val="28"/>
-        </w:numPr>
-        <w:spacing w:before="100" w:beforeAutospacing="1" w:after="100" w:afterAutospacing="1" w:line="240" w:lineRule="auto"/>
-        <w:rPr>
-          <w:rFonts w:ascii="Times New Roman" w:eastAsia="Times New Roman" w:hAnsi="Times New Roman" w:cs="Times New Roman"/>
-          <w:sz w:val="24"/>
-          <w:szCs w:val="24"/>
-        </w:rPr>
-      </w:pPr>
-      <w:r>
-        <w:rPr>
-          <w:rFonts w:ascii="Times New Roman" w:eastAsia="Times New Roman" w:hAnsi="Times New Roman" w:cs="Times New Roman"/>
-          <w:sz w:val="24"/>
-          <w:szCs w:val="24"/>
-        </w:rPr>
-        <w:t>Cost-effective for simple factual queries</w:t>
-      </w:r>
-    </w:p>
-    <w:p>
-      <w:pPr>
-        <w:numPr>
-          <w:ilvl w:val="0"/>
-          <w:numId w:val="28"/>
-        </w:numPr>
-        <w:spacing w:before="100" w:beforeAutospacing="1" w:after="100" w:afterAutospacing="1" w:line="240" w:lineRule="auto"/>
-        <w:rPr>
-          <w:rFonts w:ascii="Times New Roman" w:eastAsia="Times New Roman" w:hAnsi="Times New Roman" w:cs="Times New Roman"/>
-          <w:sz w:val="24"/>
-          <w:szCs w:val="24"/>
-        </w:rPr>
-      </w:pPr>
-      <w:r>
-        <w:rPr>
-          <w:rFonts w:ascii="Times New Roman" w:eastAsia="Times New Roman" w:hAnsi="Times New Roman" w:cs="Times New Roman"/>
-          <w:b/>
-          <w:bCs/>
-          <w:sz w:val="24"/>
-          <w:szCs w:val="24"/>
-        </w:rPr>
-        <w:t>Specialized Use: GPT OSS (120B)</w:t>
-      </w:r>
-      <w:r>
-        <w:rPr>
-          <w:rFonts w:ascii="Times New Roman" w:eastAsia="Times New Roman" w:hAnsi="Times New Roman" w:cs="Times New Roman"/>
-          <w:sz w:val="24"/>
-          <w:szCs w:val="24"/>
-        </w:rPr>
-        <w:t xml:space="preserve"> </w:t>
-      </w:r>
-    </w:p>
-    <w:p>
-      <w:pPr>
-        <w:numPr>
-          <w:ilvl w:val="1"/>
-          <w:numId w:val="28"/>
-        </w:numPr>
-        <w:spacing w:before="100" w:beforeAutospacing="1" w:after="100" w:afterAutospacing="1" w:line="240" w:lineRule="auto"/>
-        <w:rPr>
-          <w:rFonts w:ascii="Times New Roman" w:eastAsia="Times New Roman" w:hAnsi="Times New Roman" w:cs="Times New Roman"/>
-          <w:sz w:val="24"/>
-          <w:szCs w:val="24"/>
-        </w:rPr>
-      </w:pPr>
-      <w:r>
-        <w:rPr>
-          <w:rFonts w:ascii="Times New Roman" w:eastAsia="Times New Roman" w:hAnsi="Times New Roman" w:cs="Times New Roman"/>
-          <w:sz w:val="24"/>
-          <w:szCs w:val="24"/>
-        </w:rPr>
-        <w:t>Reserve for complex policy interpretations</w:t>
-      </w:r>
-    </w:p>
-    <w:p>
-      <w:pPr>
-        <w:numPr>
-          <w:ilvl w:val="1"/>
-          <w:numId w:val="28"/>
-        </w:numPr>
-        <w:spacing w:before="100" w:beforeAutospacing="1" w:after="100" w:afterAutospacing="1" w:line="240" w:lineRule="auto"/>
-        <w:rPr>
-          <w:rFonts w:ascii="Times New Roman" w:eastAsia="Times New Roman" w:hAnsi="Times New Roman" w:cs="Times New Roman"/>
-          <w:sz w:val="24"/>
-          <w:szCs w:val="24"/>
-        </w:rPr>
-      </w:pPr>
-      <w:r>
-        <w:rPr>
-          <w:rFonts w:ascii="Times New Roman" w:eastAsia="Times New Roman" w:hAnsi="Times New Roman" w:cs="Times New Roman"/>
-          <w:sz w:val="24"/>
-          <w:szCs w:val="24"/>
-        </w:rPr>
-        <w:t>Use when accuracy is paramount over speed</w:t>
-      </w:r>
-    </w:p>
-    <w:p>
-      <w:pPr>
-        <w:spacing w:before="100" w:beforeAutospacing="1" w:after="100" w:afterAutospacing="1" w:line="240" w:lineRule="auto"/>
-        <w:outlineLvl w:val="2"/>
-        <w:rPr>
-          <w:rFonts w:ascii="Times New Roman" w:eastAsia="Times New Roman" w:hAnsi="Times New Roman" w:cs="Times New Roman"/>
-          <w:b/>
-          <w:bCs/>
-          <w:sz w:val="27"/>
-          <w:szCs w:val="27"/>
-        </w:rPr>
-      </w:pPr>
-    </w:p>
-    <w:p>
-      <w:pPr>
-        <w:spacing w:before="100" w:beforeAutospacing="1" w:after="100" w:afterAutospacing="1" w:line="240" w:lineRule="auto"/>
-        <w:outlineLvl w:val="2"/>
-        <w:rPr>
-          <w:rFonts w:ascii="Times New Roman" w:eastAsia="Times New Roman" w:hAnsi="Times New Roman" w:cs="Times New Roman"/>
-          <w:b/>
-          <w:bCs/>
-          <w:sz w:val="27"/>
-          <w:szCs w:val="27"/>
-        </w:rPr>
-      </w:pPr>
-    </w:p>
-    <w:p>
-      <w:pPr>
-        <w:spacing w:before="100" w:beforeAutospacing="1" w:after="100" w:afterAutospacing="1" w:line="240" w:lineRule="auto"/>
-        <w:outlineLvl w:val="2"/>
-        <w:rPr>
-          <w:rFonts w:ascii="Times New Roman" w:eastAsia="Times New Roman" w:hAnsi="Times New Roman" w:cs="Times New Roman"/>
-          <w:b/>
-          <w:bCs/>
-          <w:sz w:val="27"/>
-          <w:szCs w:val="27"/>
-        </w:rPr>
-      </w:pPr>
-      <w:r>
-        <w:rPr>
-          <w:rFonts w:ascii="Times New Roman" w:eastAsia="Times New Roman" w:hAnsi="Times New Roman" w:cs="Times New Roman"/>
-          <w:b/>
-          <w:bCs/>
-          <w:sz w:val="27"/>
-          <w:szCs w:val="27"/>
-        </w:rPr>
-        <w:lastRenderedPageBreak/>
-        <w:t>Business Impact Summary</w:t>
-      </w:r>
-    </w:p>
-    <w:p>
-      <w:pPr>
-        <w:spacing w:before="100" w:beforeAutospacing="1" w:after="100" w:afterAutospacing="1" w:line="240" w:lineRule="auto"/>
-        <w:rPr>
-          <w:rFonts w:ascii="Times New Roman" w:eastAsia="Times New Roman" w:hAnsi="Times New Roman" w:cs="Times New Roman"/>
-          <w:sz w:val="24"/>
-          <w:szCs w:val="24"/>
-        </w:rPr>
-      </w:pPr>
-      <w:r>
-        <w:rPr>
-          <w:rFonts w:ascii="Times New Roman" w:eastAsia="Times New Roman" w:hAnsi="Times New Roman" w:cs="Times New Roman"/>
-          <w:sz w:val="24"/>
-          <w:szCs w:val="24"/>
-        </w:rPr>
-        <w:t xml:space="preserve">The </w:t>
-      </w:r>
-      <w:proofErr w:type="spellStart"/>
-      <w:r>
-        <w:rPr>
-          <w:rFonts w:ascii="Times New Roman" w:eastAsia="Times New Roman" w:hAnsi="Times New Roman" w:cs="Times New Roman"/>
-          <w:sz w:val="24"/>
-          <w:szCs w:val="24"/>
-        </w:rPr>
-        <w:t>chatbot</w:t>
-      </w:r>
-      <w:proofErr w:type="spellEnd"/>
-      <w:r>
-        <w:rPr>
-          <w:rFonts w:ascii="Times New Roman" w:eastAsia="Times New Roman" w:hAnsi="Times New Roman" w:cs="Times New Roman"/>
-          <w:sz w:val="24"/>
-          <w:szCs w:val="24"/>
-        </w:rPr>
-        <w:t xml:space="preserve"> provides measurable value across multiple dimensions:</w:t>
-      </w:r>
-    </w:p>
-    <w:p>
-      <w:pPr>
-        <w:numPr>
-          <w:ilvl w:val="0"/>
-          <w:numId w:val="29"/>
-        </w:numPr>
-        <w:spacing w:before="100" w:beforeAutospacing="1" w:after="100" w:afterAutospacing="1" w:line="240" w:lineRule="auto"/>
-        <w:rPr>
-          <w:rFonts w:ascii="Times New Roman" w:eastAsia="Times New Roman" w:hAnsi="Times New Roman" w:cs="Times New Roman"/>
-          <w:sz w:val="24"/>
-          <w:szCs w:val="24"/>
-        </w:rPr>
-      </w:pPr>
-      <w:r>
-        <w:rPr>
-          <w:rFonts w:ascii="Times New Roman" w:eastAsia="Times New Roman" w:hAnsi="Times New Roman" w:cs="Times New Roman"/>
-          <w:b/>
-          <w:bCs/>
-          <w:sz w:val="24"/>
-          <w:szCs w:val="24"/>
-        </w:rPr>
-        <w:t>User Experience:</w:t>
-      </w:r>
-      <w:r>
-        <w:rPr>
-          <w:rFonts w:ascii="Times New Roman" w:eastAsia="Times New Roman" w:hAnsi="Times New Roman" w:cs="Times New Roman"/>
-          <w:sz w:val="24"/>
-          <w:szCs w:val="24"/>
-        </w:rPr>
-        <w:t xml:space="preserve"> Instant policy assistance vs. 24-48 hour email response</w:t>
-      </w:r>
-    </w:p>
-    <w:p>
-      <w:pPr>
-        <w:numPr>
-          <w:ilvl w:val="0"/>
-          <w:numId w:val="29"/>
-        </w:numPr>
-        <w:spacing w:before="100" w:beforeAutospacing="1" w:after="100" w:afterAutospacing="1" w:line="240" w:lineRule="auto"/>
-        <w:rPr>
-          <w:rFonts w:ascii="Times New Roman" w:eastAsia="Times New Roman" w:hAnsi="Times New Roman" w:cs="Times New Roman"/>
-          <w:sz w:val="24"/>
-          <w:szCs w:val="24"/>
-        </w:rPr>
-      </w:pPr>
-      <w:r>
-        <w:rPr>
-          <w:rFonts w:ascii="Times New Roman" w:eastAsia="Times New Roman" w:hAnsi="Times New Roman" w:cs="Times New Roman"/>
-          <w:b/>
-          <w:bCs/>
-          <w:sz w:val="24"/>
-          <w:szCs w:val="24"/>
-        </w:rPr>
-        <w:t>Cost Efficiency:</w:t>
-      </w:r>
-      <w:r>
-        <w:rPr>
-          <w:rFonts w:ascii="Times New Roman" w:eastAsia="Times New Roman" w:hAnsi="Times New Roman" w:cs="Times New Roman"/>
-          <w:sz w:val="24"/>
-          <w:szCs w:val="24"/>
-        </w:rPr>
-        <w:t xml:space="preserve"> Reduces support ticket volume by 40-60%</w:t>
-      </w:r>
-    </w:p>
-    <w:p>
-      <w:pPr>
-        <w:numPr>
-          <w:ilvl w:val="0"/>
-          <w:numId w:val="29"/>
-        </w:numPr>
-        <w:spacing w:before="100" w:beforeAutospacing="1" w:after="100" w:afterAutospacing="1" w:line="240" w:lineRule="auto"/>
-        <w:rPr>
-          <w:rFonts w:ascii="Times New Roman" w:eastAsia="Times New Roman" w:hAnsi="Times New Roman" w:cs="Times New Roman"/>
-          <w:sz w:val="24"/>
-          <w:szCs w:val="24"/>
-        </w:rPr>
-      </w:pPr>
-      <w:r>
-        <w:rPr>
-          <w:rFonts w:ascii="Times New Roman" w:eastAsia="Times New Roman" w:hAnsi="Times New Roman" w:cs="Times New Roman"/>
-          <w:b/>
-          <w:bCs/>
-          <w:sz w:val="24"/>
-          <w:szCs w:val="24"/>
-        </w:rPr>
-        <w:t>Accuracy:</w:t>
-      </w:r>
-      <w:r>
-        <w:rPr>
-          <w:rFonts w:ascii="Times New Roman" w:eastAsia="Times New Roman" w:hAnsi="Times New Roman" w:cs="Times New Roman"/>
-          <w:sz w:val="24"/>
-          <w:szCs w:val="24"/>
-        </w:rPr>
-        <w:t xml:space="preserve"> Matches expert-written answers with 85%+ similarity</w:t>
-      </w:r>
-    </w:p>
-    <w:p>
-      <w:pPr>
-        <w:numPr>
-          <w:ilvl w:val="0"/>
-          <w:numId w:val="29"/>
-        </w:numPr>
-        <w:spacing w:before="100" w:beforeAutospacing="1" w:after="100" w:afterAutospacing="1" w:line="240" w:lineRule="auto"/>
-        <w:rPr>
-          <w:rFonts w:ascii="Times New Roman" w:eastAsia="Times New Roman" w:hAnsi="Times New Roman" w:cs="Times New Roman"/>
-          <w:sz w:val="24"/>
-          <w:szCs w:val="24"/>
-        </w:rPr>
-      </w:pPr>
-      <w:r>
-        <w:rPr>
-          <w:rFonts w:ascii="Times New Roman" w:eastAsia="Times New Roman" w:hAnsi="Times New Roman" w:cs="Times New Roman"/>
-          <w:b/>
-          <w:bCs/>
-          <w:sz w:val="24"/>
-          <w:szCs w:val="24"/>
-        </w:rPr>
-        <w:t>Accessibility:</w:t>
-      </w:r>
-      <w:r>
-        <w:rPr>
-          <w:rFonts w:ascii="Times New Roman" w:eastAsia="Times New Roman" w:hAnsi="Times New Roman" w:cs="Times New Roman"/>
-          <w:sz w:val="24"/>
-          <w:szCs w:val="24"/>
-        </w:rPr>
-        <w:t xml:space="preserve"> 24/7 availability with unlimited concurrent users</w:t>
       </w:r>
     </w:p>
     <w:p>
@@ -10183,6 +9664,758 @@
           <w:szCs w:val="36"/>
         </w:rPr>
       </w:pPr>
+      <w:r>
+        <w:rPr>
+          <w:rFonts w:ascii="Times New Roman" w:eastAsia="Times New Roman" w:hAnsi="Times New Roman" w:cs="Times New Roman"/>
+          <w:b/>
+          <w:bCs/>
+          <w:sz w:val="36"/>
+          <w:szCs w:val="36"/>
+        </w:rPr>
+        <w:t>Conclusion</w:t>
+      </w:r>
+    </w:p>
+    <w:p>
+      <w:pPr>
+        <w:spacing w:before="100" w:beforeAutospacing="1" w:after="100" w:afterAutospacing="1" w:line="240" w:lineRule="auto"/>
+        <w:rPr>
+          <w:rFonts w:ascii="Times New Roman" w:eastAsia="Times New Roman" w:hAnsi="Times New Roman" w:cs="Times New Roman"/>
+          <w:sz w:val="24"/>
+          <w:szCs w:val="24"/>
+        </w:rPr>
+      </w:pPr>
+      <w:r>
+        <w:rPr>
+          <w:rFonts w:ascii="Times New Roman" w:eastAsia="Times New Roman" w:hAnsi="Times New Roman" w:cs="Times New Roman"/>
+          <w:sz w:val="24"/>
+          <w:szCs w:val="24"/>
+        </w:rPr>
+        <w:t xml:space="preserve">The UF Policy RAG </w:t>
+      </w:r>
+      <w:proofErr w:type="spellStart"/>
+      <w:r>
+        <w:rPr>
+          <w:rFonts w:ascii="Times New Roman" w:eastAsia="Times New Roman" w:hAnsi="Times New Roman" w:cs="Times New Roman"/>
+          <w:sz w:val="24"/>
+          <w:szCs w:val="24"/>
+        </w:rPr>
+        <w:t>Chatbot</w:t>
+      </w:r>
+      <w:proofErr w:type="spellEnd"/>
+      <w:r>
+        <w:rPr>
+          <w:rFonts w:ascii="Times New Roman" w:eastAsia="Times New Roman" w:hAnsi="Times New Roman" w:cs="Times New Roman"/>
+          <w:sz w:val="24"/>
+          <w:szCs w:val="24"/>
+        </w:rPr>
+        <w:t xml:space="preserve"> successfully demonstrates the effectiveness of retrieval-augmented generation for organizational knowledge management. Llama (70B) emerges as the optimal model, balancing accuracy, speed, and resource efficiency.</w:t>
+      </w:r>
+    </w:p>
+    <w:p>
+      <w:pPr>
+        <w:spacing w:before="100" w:beforeAutospacing="1" w:after="100" w:afterAutospacing="1" w:line="240" w:lineRule="auto"/>
+        <w:outlineLvl w:val="2"/>
+        <w:rPr>
+          <w:rFonts w:ascii="Times New Roman" w:eastAsia="Times New Roman" w:hAnsi="Times New Roman" w:cs="Times New Roman"/>
+          <w:b/>
+          <w:bCs/>
+          <w:sz w:val="27"/>
+          <w:szCs w:val="27"/>
+        </w:rPr>
+      </w:pPr>
+      <w:r>
+        <w:rPr>
+          <w:rFonts w:ascii="Times New Roman" w:eastAsia="Times New Roman" w:hAnsi="Times New Roman" w:cs="Times New Roman"/>
+          <w:b/>
+          <w:bCs/>
+          <w:sz w:val="27"/>
+          <w:szCs w:val="27"/>
+        </w:rPr>
+        <w:t>Key Achievements</w:t>
+      </w:r>
+    </w:p>
+    <w:p>
+      <w:pPr>
+        <w:numPr>
+          <w:ilvl w:val="0"/>
+          <w:numId w:val="27"/>
+        </w:numPr>
+        <w:spacing w:before="100" w:beforeAutospacing="1" w:after="100" w:afterAutospacing="1" w:line="240" w:lineRule="auto"/>
+        <w:rPr>
+          <w:rFonts w:ascii="Times New Roman" w:eastAsia="Times New Roman" w:hAnsi="Times New Roman" w:cs="Times New Roman"/>
+          <w:sz w:val="24"/>
+          <w:szCs w:val="24"/>
+        </w:rPr>
+      </w:pPr>
+      <w:r>
+        <w:rPr>
+          <w:rFonts w:ascii="Times New Roman" w:eastAsia="Times New Roman" w:hAnsi="Times New Roman" w:cs="Times New Roman"/>
+          <w:b/>
+          <w:bCs/>
+          <w:sz w:val="24"/>
+          <w:szCs w:val="24"/>
+        </w:rPr>
+        <w:t>Accuracy:</w:t>
+      </w:r>
+      <w:r>
+        <w:rPr>
+          <w:rFonts w:ascii="Times New Roman" w:eastAsia="Times New Roman" w:hAnsi="Times New Roman" w:cs="Times New Roman"/>
+          <w:sz w:val="24"/>
+          <w:szCs w:val="24"/>
+        </w:rPr>
+        <w:t xml:space="preserve"> 22% better than baseline (aggregate score 0.22)</w:t>
+      </w:r>
+    </w:p>
+    <w:p>
+      <w:pPr>
+        <w:numPr>
+          <w:ilvl w:val="0"/>
+          <w:numId w:val="27"/>
+        </w:numPr>
+        <w:spacing w:before="100" w:beforeAutospacing="1" w:after="100" w:afterAutospacing="1" w:line="240" w:lineRule="auto"/>
+        <w:rPr>
+          <w:rFonts w:ascii="Times New Roman" w:eastAsia="Times New Roman" w:hAnsi="Times New Roman" w:cs="Times New Roman"/>
+          <w:sz w:val="24"/>
+          <w:szCs w:val="24"/>
+        </w:rPr>
+      </w:pPr>
+      <w:r>
+        <w:rPr>
+          <w:rFonts w:ascii="Times New Roman" w:eastAsia="Times New Roman" w:hAnsi="Times New Roman" w:cs="Times New Roman"/>
+          <w:b/>
+          <w:bCs/>
+          <w:sz w:val="24"/>
+          <w:szCs w:val="24"/>
+        </w:rPr>
+        <w:t>Speed:</w:t>
+      </w:r>
+      <w:r>
+        <w:rPr>
+          <w:rFonts w:ascii="Times New Roman" w:eastAsia="Times New Roman" w:hAnsi="Times New Roman" w:cs="Times New Roman"/>
+          <w:sz w:val="24"/>
+          <w:szCs w:val="24"/>
+        </w:rPr>
+        <w:t xml:space="preserve"> Sub-4 second response time for complex policy queries</w:t>
+      </w:r>
+    </w:p>
+    <w:p>
+      <w:pPr>
+        <w:numPr>
+          <w:ilvl w:val="0"/>
+          <w:numId w:val="27"/>
+        </w:numPr>
+        <w:spacing w:before="100" w:beforeAutospacing="1" w:after="100" w:afterAutospacing="1" w:line="240" w:lineRule="auto"/>
+        <w:rPr>
+          <w:rFonts w:ascii="Times New Roman" w:eastAsia="Times New Roman" w:hAnsi="Times New Roman" w:cs="Times New Roman"/>
+          <w:sz w:val="24"/>
+          <w:szCs w:val="24"/>
+        </w:rPr>
+      </w:pPr>
+      <w:r>
+        <w:rPr>
+          <w:rFonts w:ascii="Times New Roman" w:eastAsia="Times New Roman" w:hAnsi="Times New Roman" w:cs="Times New Roman"/>
+          <w:b/>
+          <w:bCs/>
+          <w:sz w:val="24"/>
+          <w:szCs w:val="24"/>
+        </w:rPr>
+        <w:t>Transparency:</w:t>
+      </w:r>
+      <w:r>
+        <w:rPr>
+          <w:rFonts w:ascii="Times New Roman" w:eastAsia="Times New Roman" w:hAnsi="Times New Roman" w:cs="Times New Roman"/>
+          <w:sz w:val="24"/>
+          <w:szCs w:val="24"/>
+        </w:rPr>
+        <w:t xml:space="preserve"> 100% source attribution for verification</w:t>
+      </w:r>
+    </w:p>
+    <w:p>
+      <w:pPr>
+        <w:numPr>
+          <w:ilvl w:val="0"/>
+          <w:numId w:val="27"/>
+        </w:numPr>
+        <w:spacing w:before="100" w:beforeAutospacing="1" w:after="100" w:afterAutospacing="1" w:line="240" w:lineRule="auto"/>
+        <w:rPr>
+          <w:rFonts w:ascii="Times New Roman" w:eastAsia="Times New Roman" w:hAnsi="Times New Roman" w:cs="Times New Roman"/>
+          <w:sz w:val="24"/>
+          <w:szCs w:val="24"/>
+        </w:rPr>
+      </w:pPr>
+      <w:r>
+        <w:rPr>
+          <w:rFonts w:ascii="Times New Roman" w:eastAsia="Times New Roman" w:hAnsi="Times New Roman" w:cs="Times New Roman"/>
+          <w:b/>
+          <w:bCs/>
+          <w:sz w:val="24"/>
+          <w:szCs w:val="24"/>
+        </w:rPr>
+        <w:t>Scalability:</w:t>
+      </w:r>
+      <w:r>
+        <w:rPr>
+          <w:rFonts w:ascii="Times New Roman" w:eastAsia="Times New Roman" w:hAnsi="Times New Roman" w:cs="Times New Roman"/>
+          <w:sz w:val="24"/>
+          <w:szCs w:val="24"/>
+        </w:rPr>
+        <w:t xml:space="preserve"> Containerized architecture ready for enterprise deployment</w:t>
+      </w:r>
+    </w:p>
+    <w:p>
+      <w:pPr>
+        <w:spacing w:before="100" w:beforeAutospacing="1" w:after="100" w:afterAutospacing="1" w:line="240" w:lineRule="auto"/>
+        <w:outlineLvl w:val="2"/>
+        <w:rPr>
+          <w:rFonts w:ascii="Times New Roman" w:eastAsia="Times New Roman" w:hAnsi="Times New Roman" w:cs="Times New Roman"/>
+          <w:b/>
+          <w:bCs/>
+          <w:sz w:val="27"/>
+          <w:szCs w:val="27"/>
+        </w:rPr>
+      </w:pPr>
+      <w:r>
+        <w:rPr>
+          <w:rFonts w:ascii="Times New Roman" w:eastAsia="Times New Roman" w:hAnsi="Times New Roman" w:cs="Times New Roman"/>
+          <w:b/>
+          <w:bCs/>
+          <w:sz w:val="27"/>
+          <w:szCs w:val="27"/>
+        </w:rPr>
+        <w:t>Model Selection Recommendation</w:t>
+      </w:r>
+    </w:p>
+    <w:p>
+      <w:pPr>
+        <w:numPr>
+          <w:ilvl w:val="0"/>
+          <w:numId w:val="28"/>
+        </w:numPr>
+        <w:spacing w:before="100" w:beforeAutospacing="1" w:after="100" w:afterAutospacing="1" w:line="240" w:lineRule="auto"/>
+        <w:rPr>
+          <w:rFonts w:ascii="Times New Roman" w:eastAsia="Times New Roman" w:hAnsi="Times New Roman" w:cs="Times New Roman"/>
+          <w:sz w:val="24"/>
+          <w:szCs w:val="24"/>
+        </w:rPr>
+      </w:pPr>
+      <w:r>
+        <w:rPr>
+          <w:rFonts w:ascii="Times New Roman" w:eastAsia="Times New Roman" w:hAnsi="Times New Roman" w:cs="Times New Roman"/>
+          <w:b/>
+          <w:bCs/>
+          <w:sz w:val="24"/>
+          <w:szCs w:val="24"/>
+        </w:rPr>
+        <w:t>Primary Model: Llama (70B)</w:t>
+      </w:r>
+      <w:r>
+        <w:rPr>
+          <w:rFonts w:ascii="Times New Roman" w:eastAsia="Times New Roman" w:hAnsi="Times New Roman" w:cs="Times New Roman"/>
+          <w:sz w:val="24"/>
+          <w:szCs w:val="24"/>
+        </w:rPr>
+        <w:t xml:space="preserve"> </w:t>
+      </w:r>
+    </w:p>
+    <w:p>
+      <w:pPr>
+        <w:numPr>
+          <w:ilvl w:val="1"/>
+          <w:numId w:val="28"/>
+        </w:numPr>
+        <w:spacing w:before="100" w:beforeAutospacing="1" w:after="100" w:afterAutospacing="1" w:line="240" w:lineRule="auto"/>
+        <w:rPr>
+          <w:rFonts w:ascii="Times New Roman" w:eastAsia="Times New Roman" w:hAnsi="Times New Roman" w:cs="Times New Roman"/>
+          <w:sz w:val="24"/>
+          <w:szCs w:val="24"/>
+        </w:rPr>
+      </w:pPr>
+      <w:r>
+        <w:rPr>
+          <w:rFonts w:ascii="Times New Roman" w:eastAsia="Times New Roman" w:hAnsi="Times New Roman" w:cs="Times New Roman"/>
+          <w:sz w:val="24"/>
+          <w:szCs w:val="24"/>
+        </w:rPr>
+        <w:t>Best overall performance (aggregate score: 0.22)</w:t>
+      </w:r>
+    </w:p>
+    <w:p>
+      <w:pPr>
+        <w:numPr>
+          <w:ilvl w:val="1"/>
+          <w:numId w:val="28"/>
+        </w:numPr>
+        <w:spacing w:before="100" w:beforeAutospacing="1" w:after="100" w:afterAutospacing="1" w:line="240" w:lineRule="auto"/>
+        <w:rPr>
+          <w:rFonts w:ascii="Times New Roman" w:eastAsia="Times New Roman" w:hAnsi="Times New Roman" w:cs="Times New Roman"/>
+          <w:sz w:val="24"/>
+          <w:szCs w:val="24"/>
+        </w:rPr>
+      </w:pPr>
+      <w:r>
+        <w:rPr>
+          <w:rFonts w:ascii="Times New Roman" w:eastAsia="Times New Roman" w:hAnsi="Times New Roman" w:cs="Times New Roman"/>
+          <w:sz w:val="24"/>
+          <w:szCs w:val="24"/>
+        </w:rPr>
+        <w:t>Optimal balance of accuracy and latency</w:t>
+      </w:r>
+    </w:p>
+    <w:p>
+      <w:pPr>
+        <w:numPr>
+          <w:ilvl w:val="1"/>
+          <w:numId w:val="28"/>
+        </w:numPr>
+        <w:spacing w:before="100" w:beforeAutospacing="1" w:after="100" w:afterAutospacing="1" w:line="240" w:lineRule="auto"/>
+        <w:rPr>
+          <w:rFonts w:ascii="Times New Roman" w:eastAsia="Times New Roman" w:hAnsi="Times New Roman" w:cs="Times New Roman"/>
+          <w:sz w:val="24"/>
+          <w:szCs w:val="24"/>
+        </w:rPr>
+      </w:pPr>
+      <w:r>
+        <w:rPr>
+          <w:rFonts w:ascii="Times New Roman" w:eastAsia="Times New Roman" w:hAnsi="Times New Roman" w:cs="Times New Roman"/>
+          <w:sz w:val="24"/>
+          <w:szCs w:val="24"/>
+        </w:rPr>
+        <w:t>Recommended for production deployment</w:t>
+      </w:r>
+    </w:p>
+    <w:p>
+      <w:pPr>
+        <w:numPr>
+          <w:ilvl w:val="0"/>
+          <w:numId w:val="28"/>
+        </w:numPr>
+        <w:spacing w:before="100" w:beforeAutospacing="1" w:after="100" w:afterAutospacing="1" w:line="240" w:lineRule="auto"/>
+        <w:rPr>
+          <w:rFonts w:ascii="Times New Roman" w:eastAsia="Times New Roman" w:hAnsi="Times New Roman" w:cs="Times New Roman"/>
+          <w:sz w:val="24"/>
+          <w:szCs w:val="24"/>
+        </w:rPr>
+      </w:pPr>
+      <w:r>
+        <w:rPr>
+          <w:rFonts w:ascii="Times New Roman" w:eastAsia="Times New Roman" w:hAnsi="Times New Roman" w:cs="Times New Roman"/>
+          <w:b/>
+          <w:bCs/>
+          <w:sz w:val="24"/>
+          <w:szCs w:val="24"/>
+        </w:rPr>
+        <w:t xml:space="preserve">Fallback Model: </w:t>
+      </w:r>
+      <w:proofErr w:type="spellStart"/>
+      <w:r>
+        <w:rPr>
+          <w:rFonts w:ascii="Times New Roman" w:eastAsia="Times New Roman" w:hAnsi="Times New Roman" w:cs="Times New Roman"/>
+          <w:b/>
+          <w:bCs/>
+          <w:sz w:val="24"/>
+          <w:szCs w:val="24"/>
+        </w:rPr>
+        <w:t>Gemma</w:t>
+      </w:r>
+      <w:proofErr w:type="spellEnd"/>
+      <w:r>
+        <w:rPr>
+          <w:rFonts w:ascii="Times New Roman" w:eastAsia="Times New Roman" w:hAnsi="Times New Roman" w:cs="Times New Roman"/>
+          <w:b/>
+          <w:bCs/>
+          <w:sz w:val="24"/>
+          <w:szCs w:val="24"/>
+        </w:rPr>
+        <w:t xml:space="preserve"> (7B)</w:t>
+      </w:r>
+      <w:r>
+        <w:rPr>
+          <w:rFonts w:ascii="Times New Roman" w:eastAsia="Times New Roman" w:hAnsi="Times New Roman" w:cs="Times New Roman"/>
+          <w:sz w:val="24"/>
+          <w:szCs w:val="24"/>
+        </w:rPr>
+        <w:t xml:space="preserve"> </w:t>
+      </w:r>
+    </w:p>
+    <w:p>
+      <w:pPr>
+        <w:numPr>
+          <w:ilvl w:val="1"/>
+          <w:numId w:val="28"/>
+        </w:numPr>
+        <w:spacing w:before="100" w:beforeAutospacing="1" w:after="100" w:afterAutospacing="1" w:line="240" w:lineRule="auto"/>
+        <w:rPr>
+          <w:rFonts w:ascii="Times New Roman" w:eastAsia="Times New Roman" w:hAnsi="Times New Roman" w:cs="Times New Roman"/>
+          <w:sz w:val="24"/>
+          <w:szCs w:val="24"/>
+        </w:rPr>
+      </w:pPr>
+      <w:r>
+        <w:rPr>
+          <w:rFonts w:ascii="Times New Roman" w:eastAsia="Times New Roman" w:hAnsi="Times New Roman" w:cs="Times New Roman"/>
+          <w:sz w:val="24"/>
+          <w:szCs w:val="24"/>
+        </w:rPr>
+        <w:t>Use for high-traffic periods</w:t>
+      </w:r>
+    </w:p>
+    <w:p>
+      <w:pPr>
+        <w:numPr>
+          <w:ilvl w:val="1"/>
+          <w:numId w:val="28"/>
+        </w:numPr>
+        <w:spacing w:before="100" w:beforeAutospacing="1" w:after="100" w:afterAutospacing="1" w:line="240" w:lineRule="auto"/>
+        <w:rPr>
+          <w:rFonts w:ascii="Times New Roman" w:eastAsia="Times New Roman" w:hAnsi="Times New Roman" w:cs="Times New Roman"/>
+          <w:sz w:val="24"/>
+          <w:szCs w:val="24"/>
+        </w:rPr>
+      </w:pPr>
+      <w:r>
+        <w:rPr>
+          <w:rFonts w:ascii="Times New Roman" w:eastAsia="Times New Roman" w:hAnsi="Times New Roman" w:cs="Times New Roman"/>
+          <w:sz w:val="24"/>
+          <w:szCs w:val="24"/>
+        </w:rPr>
+        <w:t>Cost-effective for simple factual queries</w:t>
+      </w:r>
+    </w:p>
+    <w:p>
+      <w:pPr>
+        <w:numPr>
+          <w:ilvl w:val="0"/>
+          <w:numId w:val="28"/>
+        </w:numPr>
+        <w:spacing w:before="100" w:beforeAutospacing="1" w:after="100" w:afterAutospacing="1" w:line="240" w:lineRule="auto"/>
+        <w:rPr>
+          <w:rFonts w:ascii="Times New Roman" w:eastAsia="Times New Roman" w:hAnsi="Times New Roman" w:cs="Times New Roman"/>
+          <w:sz w:val="24"/>
+          <w:szCs w:val="24"/>
+        </w:rPr>
+      </w:pPr>
+      <w:r>
+        <w:rPr>
+          <w:rFonts w:ascii="Times New Roman" w:eastAsia="Times New Roman" w:hAnsi="Times New Roman" w:cs="Times New Roman"/>
+          <w:b/>
+          <w:bCs/>
+          <w:sz w:val="24"/>
+          <w:szCs w:val="24"/>
+        </w:rPr>
+        <w:t>Specialized Use: GPT OSS (120B)</w:t>
+      </w:r>
+      <w:r>
+        <w:rPr>
+          <w:rFonts w:ascii="Times New Roman" w:eastAsia="Times New Roman" w:hAnsi="Times New Roman" w:cs="Times New Roman"/>
+          <w:sz w:val="24"/>
+          <w:szCs w:val="24"/>
+        </w:rPr>
+        <w:t xml:space="preserve"> </w:t>
+      </w:r>
+    </w:p>
+    <w:p>
+      <w:pPr>
+        <w:numPr>
+          <w:ilvl w:val="1"/>
+          <w:numId w:val="28"/>
+        </w:numPr>
+        <w:spacing w:before="100" w:beforeAutospacing="1" w:after="100" w:afterAutospacing="1" w:line="240" w:lineRule="auto"/>
+        <w:rPr>
+          <w:rFonts w:ascii="Times New Roman" w:eastAsia="Times New Roman" w:hAnsi="Times New Roman" w:cs="Times New Roman"/>
+          <w:sz w:val="24"/>
+          <w:szCs w:val="24"/>
+        </w:rPr>
+      </w:pPr>
+      <w:r>
+        <w:rPr>
+          <w:rFonts w:ascii="Times New Roman" w:eastAsia="Times New Roman" w:hAnsi="Times New Roman" w:cs="Times New Roman"/>
+          <w:sz w:val="24"/>
+          <w:szCs w:val="24"/>
+        </w:rPr>
+        <w:t>Reserve for complex policy interpretations</w:t>
+      </w:r>
+    </w:p>
+    <w:p>
+      <w:pPr>
+        <w:numPr>
+          <w:ilvl w:val="1"/>
+          <w:numId w:val="28"/>
+        </w:numPr>
+        <w:spacing w:before="100" w:beforeAutospacing="1" w:after="100" w:afterAutospacing="1" w:line="240" w:lineRule="auto"/>
+        <w:rPr>
+          <w:rFonts w:ascii="Times New Roman" w:eastAsia="Times New Roman" w:hAnsi="Times New Roman" w:cs="Times New Roman"/>
+          <w:sz w:val="24"/>
+          <w:szCs w:val="24"/>
+        </w:rPr>
+      </w:pPr>
+      <w:r>
+        <w:rPr>
+          <w:rFonts w:ascii="Times New Roman" w:eastAsia="Times New Roman" w:hAnsi="Times New Roman" w:cs="Times New Roman"/>
+          <w:sz w:val="24"/>
+          <w:szCs w:val="24"/>
+        </w:rPr>
+        <w:t>Use when accuracy is paramount over speed</w:t>
+      </w:r>
+    </w:p>
+    <w:p>
+      <w:pPr>
+        <w:spacing w:before="100" w:beforeAutospacing="1" w:after="100" w:afterAutospacing="1" w:line="240" w:lineRule="auto"/>
+        <w:outlineLvl w:val="2"/>
+        <w:rPr>
+          <w:rFonts w:ascii="Times New Roman" w:eastAsia="Times New Roman" w:hAnsi="Times New Roman" w:cs="Times New Roman"/>
+          <w:b/>
+          <w:bCs/>
+          <w:sz w:val="27"/>
+          <w:szCs w:val="27"/>
+        </w:rPr>
+      </w:pPr>
+    </w:p>
+    <w:p>
+      <w:pPr>
+        <w:spacing w:before="100" w:beforeAutospacing="1" w:after="100" w:afterAutospacing="1" w:line="240" w:lineRule="auto"/>
+        <w:outlineLvl w:val="2"/>
+        <w:rPr>
+          <w:rFonts w:ascii="Times New Roman" w:eastAsia="Times New Roman" w:hAnsi="Times New Roman" w:cs="Times New Roman"/>
+          <w:b/>
+          <w:bCs/>
+          <w:sz w:val="27"/>
+          <w:szCs w:val="27"/>
+        </w:rPr>
+      </w:pPr>
+    </w:p>
+    <w:p>
+      <w:pPr>
+        <w:spacing w:before="100" w:beforeAutospacing="1" w:after="100" w:afterAutospacing="1" w:line="240" w:lineRule="auto"/>
+        <w:outlineLvl w:val="2"/>
+        <w:rPr>
+          <w:rFonts w:ascii="Times New Roman" w:eastAsia="Times New Roman" w:hAnsi="Times New Roman" w:cs="Times New Roman"/>
+          <w:b/>
+          <w:bCs/>
+          <w:sz w:val="27"/>
+          <w:szCs w:val="27"/>
+        </w:rPr>
+      </w:pPr>
+    </w:p>
+    <w:p>
+      <w:pPr>
+        <w:spacing w:before="100" w:beforeAutospacing="1" w:after="100" w:afterAutospacing="1" w:line="240" w:lineRule="auto"/>
+        <w:outlineLvl w:val="2"/>
+        <w:rPr>
+          <w:rFonts w:ascii="Times New Roman" w:eastAsia="Times New Roman" w:hAnsi="Times New Roman" w:cs="Times New Roman"/>
+          <w:b/>
+          <w:bCs/>
+          <w:sz w:val="27"/>
+          <w:szCs w:val="27"/>
+        </w:rPr>
+      </w:pPr>
+    </w:p>
+    <w:p>
+      <w:pPr>
+        <w:spacing w:before="100" w:beforeAutospacing="1" w:after="100" w:afterAutospacing="1" w:line="240" w:lineRule="auto"/>
+        <w:outlineLvl w:val="2"/>
+        <w:rPr>
+          <w:rFonts w:ascii="Times New Roman" w:eastAsia="Times New Roman" w:hAnsi="Times New Roman" w:cs="Times New Roman"/>
+          <w:b/>
+          <w:bCs/>
+          <w:sz w:val="27"/>
+          <w:szCs w:val="27"/>
+        </w:rPr>
+      </w:pPr>
+      <w:r>
+        <w:rPr>
+          <w:rFonts w:ascii="Times New Roman" w:eastAsia="Times New Roman" w:hAnsi="Times New Roman" w:cs="Times New Roman"/>
+          <w:b/>
+          <w:bCs/>
+          <w:sz w:val="27"/>
+          <w:szCs w:val="27"/>
+        </w:rPr>
+        <w:lastRenderedPageBreak/>
+        <w:t>Business Impact Summary</w:t>
+      </w:r>
+    </w:p>
+    <w:p>
+      <w:pPr>
+        <w:spacing w:before="100" w:beforeAutospacing="1" w:after="100" w:afterAutospacing="1" w:line="240" w:lineRule="auto"/>
+        <w:rPr>
+          <w:rFonts w:ascii="Times New Roman" w:eastAsia="Times New Roman" w:hAnsi="Times New Roman" w:cs="Times New Roman"/>
+          <w:sz w:val="24"/>
+          <w:szCs w:val="24"/>
+        </w:rPr>
+      </w:pPr>
+      <w:r>
+        <w:rPr>
+          <w:rFonts w:ascii="Times New Roman" w:eastAsia="Times New Roman" w:hAnsi="Times New Roman" w:cs="Times New Roman"/>
+          <w:sz w:val="24"/>
+          <w:szCs w:val="24"/>
+        </w:rPr>
+        <w:t xml:space="preserve">The </w:t>
+      </w:r>
+      <w:proofErr w:type="spellStart"/>
+      <w:r>
+        <w:rPr>
+          <w:rFonts w:ascii="Times New Roman" w:eastAsia="Times New Roman" w:hAnsi="Times New Roman" w:cs="Times New Roman"/>
+          <w:sz w:val="24"/>
+          <w:szCs w:val="24"/>
+        </w:rPr>
+        <w:t>chatbot</w:t>
+      </w:r>
+      <w:proofErr w:type="spellEnd"/>
+      <w:r>
+        <w:rPr>
+          <w:rFonts w:ascii="Times New Roman" w:eastAsia="Times New Roman" w:hAnsi="Times New Roman" w:cs="Times New Roman"/>
+          <w:sz w:val="24"/>
+          <w:szCs w:val="24"/>
+        </w:rPr>
+        <w:t xml:space="preserve"> provides measurable value across multiple dimensions:</w:t>
+      </w:r>
+    </w:p>
+    <w:p>
+      <w:pPr>
+        <w:numPr>
+          <w:ilvl w:val="0"/>
+          <w:numId w:val="29"/>
+        </w:numPr>
+        <w:spacing w:before="100" w:beforeAutospacing="1" w:after="100" w:afterAutospacing="1" w:line="240" w:lineRule="auto"/>
+        <w:rPr>
+          <w:rFonts w:ascii="Times New Roman" w:eastAsia="Times New Roman" w:hAnsi="Times New Roman" w:cs="Times New Roman"/>
+          <w:sz w:val="24"/>
+          <w:szCs w:val="24"/>
+        </w:rPr>
+      </w:pPr>
+      <w:r>
+        <w:rPr>
+          <w:rFonts w:ascii="Times New Roman" w:eastAsia="Times New Roman" w:hAnsi="Times New Roman" w:cs="Times New Roman"/>
+          <w:b/>
+          <w:bCs/>
+          <w:sz w:val="24"/>
+          <w:szCs w:val="24"/>
+        </w:rPr>
+        <w:t>User Experience:</w:t>
+      </w:r>
+      <w:r>
+        <w:rPr>
+          <w:rFonts w:ascii="Times New Roman" w:eastAsia="Times New Roman" w:hAnsi="Times New Roman" w:cs="Times New Roman"/>
+          <w:sz w:val="24"/>
+          <w:szCs w:val="24"/>
+        </w:rPr>
+        <w:t xml:space="preserve"> Instant policy assistance vs. 24-48 hour email response</w:t>
+      </w:r>
+    </w:p>
+    <w:p>
+      <w:pPr>
+        <w:numPr>
+          <w:ilvl w:val="0"/>
+          <w:numId w:val="29"/>
+        </w:numPr>
+        <w:spacing w:before="100" w:beforeAutospacing="1" w:after="100" w:afterAutospacing="1" w:line="240" w:lineRule="auto"/>
+        <w:rPr>
+          <w:rFonts w:ascii="Times New Roman" w:eastAsia="Times New Roman" w:hAnsi="Times New Roman" w:cs="Times New Roman"/>
+          <w:sz w:val="24"/>
+          <w:szCs w:val="24"/>
+        </w:rPr>
+      </w:pPr>
+      <w:r>
+        <w:rPr>
+          <w:rFonts w:ascii="Times New Roman" w:eastAsia="Times New Roman" w:hAnsi="Times New Roman" w:cs="Times New Roman"/>
+          <w:b/>
+          <w:bCs/>
+          <w:sz w:val="24"/>
+          <w:szCs w:val="24"/>
+        </w:rPr>
+        <w:t>Cost Efficiency:</w:t>
+      </w:r>
+      <w:r>
+        <w:rPr>
+          <w:rFonts w:ascii="Times New Roman" w:eastAsia="Times New Roman" w:hAnsi="Times New Roman" w:cs="Times New Roman"/>
+          <w:sz w:val="24"/>
+          <w:szCs w:val="24"/>
+        </w:rPr>
+        <w:t xml:space="preserve"> Reduces support ticket volume by 40-60%</w:t>
+      </w:r>
+    </w:p>
+    <w:p>
+      <w:pPr>
+        <w:numPr>
+          <w:ilvl w:val="0"/>
+          <w:numId w:val="29"/>
+        </w:numPr>
+        <w:spacing w:before="100" w:beforeAutospacing="1" w:after="100" w:afterAutospacing="1" w:line="240" w:lineRule="auto"/>
+        <w:rPr>
+          <w:rFonts w:ascii="Times New Roman" w:eastAsia="Times New Roman" w:hAnsi="Times New Roman" w:cs="Times New Roman"/>
+          <w:sz w:val="24"/>
+          <w:szCs w:val="24"/>
+        </w:rPr>
+      </w:pPr>
+      <w:r>
+        <w:rPr>
+          <w:rFonts w:ascii="Times New Roman" w:eastAsia="Times New Roman" w:hAnsi="Times New Roman" w:cs="Times New Roman"/>
+          <w:b/>
+          <w:bCs/>
+          <w:sz w:val="24"/>
+          <w:szCs w:val="24"/>
+        </w:rPr>
+        <w:t>Accuracy:</w:t>
+      </w:r>
+      <w:r>
+        <w:rPr>
+          <w:rFonts w:ascii="Times New Roman" w:eastAsia="Times New Roman" w:hAnsi="Times New Roman" w:cs="Times New Roman"/>
+          <w:sz w:val="24"/>
+          <w:szCs w:val="24"/>
+        </w:rPr>
+        <w:t xml:space="preserve"> Matches expert-written answers with 85%+ similarity</w:t>
+      </w:r>
+    </w:p>
+    <w:p>
+      <w:pPr>
+        <w:numPr>
+          <w:ilvl w:val="0"/>
+          <w:numId w:val="29"/>
+        </w:numPr>
+        <w:spacing w:before="100" w:beforeAutospacing="1" w:after="100" w:afterAutospacing="1" w:line="240" w:lineRule="auto"/>
+        <w:rPr>
+          <w:rFonts w:ascii="Times New Roman" w:eastAsia="Times New Roman" w:hAnsi="Times New Roman" w:cs="Times New Roman"/>
+          <w:sz w:val="24"/>
+          <w:szCs w:val="24"/>
+        </w:rPr>
+      </w:pPr>
+      <w:r>
+        <w:rPr>
+          <w:rFonts w:ascii="Times New Roman" w:eastAsia="Times New Roman" w:hAnsi="Times New Roman" w:cs="Times New Roman"/>
+          <w:b/>
+          <w:bCs/>
+          <w:sz w:val="24"/>
+          <w:szCs w:val="24"/>
+        </w:rPr>
+        <w:t>Accessibility:</w:t>
+      </w:r>
+      <w:r>
+        <w:rPr>
+          <w:rFonts w:ascii="Times New Roman" w:eastAsia="Times New Roman" w:hAnsi="Times New Roman" w:cs="Times New Roman"/>
+          <w:sz w:val="24"/>
+          <w:szCs w:val="24"/>
+        </w:rPr>
+        <w:t xml:space="preserve"> 24/7 availability with unlimited concurrent users</w:t>
+      </w:r>
+    </w:p>
+    <w:p>
+      <w:pPr>
+        <w:spacing w:after="0" w:line="240" w:lineRule="auto"/>
+        <w:rPr>
+          <w:rFonts w:ascii="Times New Roman" w:eastAsia="Times New Roman" w:hAnsi="Times New Roman" w:cs="Times New Roman"/>
+          <w:sz w:val="24"/>
+          <w:szCs w:val="24"/>
+        </w:rPr>
+      </w:pPr>
+      <w:r>
+        <w:rPr>
+          <w:rFonts w:ascii="Times New Roman" w:eastAsia="Times New Roman" w:hAnsi="Times New Roman" w:cs="Times New Roman"/>
+          <w:sz w:val="24"/>
+          <w:szCs w:val="24"/>
+        </w:rPr>
+        <w:pict>
+          <v:rect id="_x0000_i1032" style="width:0;height:1.5pt" o:hralign="center" o:hrstd="t" o:hr="t" fillcolor="#a0a0a0" stroked="f"/>
+        </w:pict>
+      </w:r>
     </w:p>
     <w:p>
       <w:pPr>
@@ -11061,95 +11294,95 @@
           <w:sz w:val="24"/>
           <w:szCs w:val="24"/>
         </w:rPr>
+        <w:t>Total latency: 3.5-4.5 seconds</w:t>
+      </w:r>
+    </w:p>
+    <w:p>
+      <w:pPr>
+        <w:spacing w:before="100" w:beforeAutospacing="1" w:after="100" w:afterAutospacing="1" w:line="240" w:lineRule="auto"/>
+        <w:rPr>
+          <w:rFonts w:ascii="Times New Roman" w:eastAsia="Times New Roman" w:hAnsi="Times New Roman" w:cs="Times New Roman"/>
+          <w:b/>
+          <w:bCs/>
+          <w:sz w:val="24"/>
+          <w:szCs w:val="24"/>
+        </w:rPr>
+      </w:pPr>
+    </w:p>
+    <w:p>
+      <w:pPr>
+        <w:spacing w:before="100" w:beforeAutospacing="1" w:after="100" w:afterAutospacing="1" w:line="240" w:lineRule="auto"/>
+        <w:rPr>
+          <w:rFonts w:ascii="Times New Roman" w:eastAsia="Times New Roman" w:hAnsi="Times New Roman" w:cs="Times New Roman"/>
+          <w:sz w:val="24"/>
+          <w:szCs w:val="24"/>
+        </w:rPr>
+      </w:pPr>
+      <w:r>
+        <w:rPr>
+          <w:rFonts w:ascii="Times New Roman" w:eastAsia="Times New Roman" w:hAnsi="Times New Roman" w:cs="Times New Roman"/>
+          <w:b/>
+          <w:bCs/>
+          <w:sz w:val="24"/>
+          <w:szCs w:val="24"/>
+        </w:rPr>
+        <w:t>Project Team:</w:t>
+      </w:r>
+      <w:r>
+        <w:rPr>
+          <w:rFonts w:ascii="Times New Roman" w:eastAsia="Times New Roman" w:hAnsi="Times New Roman" w:cs="Times New Roman"/>
+          <w:sz w:val="24"/>
+          <w:szCs w:val="24"/>
+        </w:rPr>
+        <w:t xml:space="preserve"> </w:t>
+      </w:r>
+      <w:proofErr w:type="spellStart"/>
+      <w:r>
+        <w:rPr>
+          <w:rFonts w:ascii="Times New Roman" w:eastAsia="Times New Roman" w:hAnsi="Times New Roman" w:cs="Times New Roman"/>
+          <w:sz w:val="24"/>
+          <w:szCs w:val="24"/>
+        </w:rPr>
+        <w:t>Rohan</w:t>
+      </w:r>
+      <w:proofErr w:type="spellEnd"/>
+      <w:r>
+        <w:rPr>
+          <w:rFonts w:ascii="Times New Roman" w:eastAsia="Times New Roman" w:hAnsi="Times New Roman" w:cs="Times New Roman"/>
+          <w:sz w:val="24"/>
+          <w:szCs w:val="24"/>
+        </w:rPr>
+        <w:t xml:space="preserve"> </w:t>
+      </w:r>
+      <w:proofErr w:type="spellStart"/>
+      <w:r>
+        <w:rPr>
+          <w:rFonts w:ascii="Times New Roman" w:eastAsia="Times New Roman" w:hAnsi="Times New Roman" w:cs="Times New Roman"/>
+          <w:sz w:val="24"/>
+          <w:szCs w:val="24"/>
+        </w:rPr>
+        <w:t>Bagulwar</w:t>
+      </w:r>
+      <w:proofErr w:type="spellEnd"/>
+    </w:p>
+    <w:p>
+      <w:pPr>
+        <w:spacing w:before="100" w:beforeAutospacing="1" w:after="100" w:afterAutospacing="1" w:line="240" w:lineRule="auto"/>
+        <w:rPr>
+          <w:rFonts w:ascii="Times New Roman" w:eastAsia="Times New Roman" w:hAnsi="Times New Roman" w:cs="Times New Roman"/>
+          <w:sz w:val="24"/>
+          <w:szCs w:val="24"/>
+        </w:rPr>
+      </w:pPr>
+      <w:r>
+        <w:rPr>
+          <w:rFonts w:ascii="Times New Roman" w:eastAsia="Times New Roman" w:hAnsi="Times New Roman" w:cs="Times New Roman"/>
+          <w:b/>
+          <w:bCs/>
+          <w:sz w:val="24"/>
+          <w:szCs w:val="24"/>
+        </w:rPr>
         <w:lastRenderedPageBreak/>
-        <w:t>Total latency: 3.5-4.5 seconds</w:t>
-      </w:r>
-    </w:p>
-    <w:p>
-      <w:pPr>
-        <w:spacing w:before="100" w:beforeAutospacing="1" w:after="100" w:afterAutospacing="1" w:line="240" w:lineRule="auto"/>
-        <w:rPr>
-          <w:rFonts w:ascii="Times New Roman" w:eastAsia="Times New Roman" w:hAnsi="Times New Roman" w:cs="Times New Roman"/>
-          <w:b/>
-          <w:bCs/>
-          <w:sz w:val="24"/>
-          <w:szCs w:val="24"/>
-        </w:rPr>
-      </w:pPr>
-    </w:p>
-    <w:p>
-      <w:pPr>
-        <w:spacing w:before="100" w:beforeAutospacing="1" w:after="100" w:afterAutospacing="1" w:line="240" w:lineRule="auto"/>
-        <w:rPr>
-          <w:rFonts w:ascii="Times New Roman" w:eastAsia="Times New Roman" w:hAnsi="Times New Roman" w:cs="Times New Roman"/>
-          <w:sz w:val="24"/>
-          <w:szCs w:val="24"/>
-        </w:rPr>
-      </w:pPr>
-      <w:r>
-        <w:rPr>
-          <w:rFonts w:ascii="Times New Roman" w:eastAsia="Times New Roman" w:hAnsi="Times New Roman" w:cs="Times New Roman"/>
-          <w:b/>
-          <w:bCs/>
-          <w:sz w:val="24"/>
-          <w:szCs w:val="24"/>
-        </w:rPr>
-        <w:t>Project Team:</w:t>
-      </w:r>
-      <w:r>
-        <w:rPr>
-          <w:rFonts w:ascii="Times New Roman" w:eastAsia="Times New Roman" w:hAnsi="Times New Roman" w:cs="Times New Roman"/>
-          <w:sz w:val="24"/>
-          <w:szCs w:val="24"/>
-        </w:rPr>
-        <w:t xml:space="preserve"> </w:t>
-      </w:r>
-      <w:proofErr w:type="spellStart"/>
-      <w:r>
-        <w:rPr>
-          <w:rFonts w:ascii="Times New Roman" w:eastAsia="Times New Roman" w:hAnsi="Times New Roman" w:cs="Times New Roman"/>
-          <w:sz w:val="24"/>
-          <w:szCs w:val="24"/>
-        </w:rPr>
-        <w:t>Rohan</w:t>
-      </w:r>
-      <w:proofErr w:type="spellEnd"/>
-      <w:r>
-        <w:rPr>
-          <w:rFonts w:ascii="Times New Roman" w:eastAsia="Times New Roman" w:hAnsi="Times New Roman" w:cs="Times New Roman"/>
-          <w:sz w:val="24"/>
-          <w:szCs w:val="24"/>
-        </w:rPr>
-        <w:t xml:space="preserve"> </w:t>
-      </w:r>
-      <w:proofErr w:type="spellStart"/>
-      <w:r>
-        <w:rPr>
-          <w:rFonts w:ascii="Times New Roman" w:eastAsia="Times New Roman" w:hAnsi="Times New Roman" w:cs="Times New Roman"/>
-          <w:sz w:val="24"/>
-          <w:szCs w:val="24"/>
-        </w:rPr>
-        <w:t>Bagulwar</w:t>
-      </w:r>
-      <w:proofErr w:type="spellEnd"/>
-    </w:p>
-    <w:p>
-      <w:pPr>
-        <w:spacing w:before="100" w:beforeAutospacing="1" w:after="100" w:afterAutospacing="1" w:line="240" w:lineRule="auto"/>
-        <w:rPr>
-          <w:rFonts w:ascii="Times New Roman" w:eastAsia="Times New Roman" w:hAnsi="Times New Roman" w:cs="Times New Roman"/>
-          <w:sz w:val="24"/>
-          <w:szCs w:val="24"/>
-        </w:rPr>
-      </w:pPr>
-      <w:r>
-        <w:rPr>
-          <w:rFonts w:ascii="Times New Roman" w:eastAsia="Times New Roman" w:hAnsi="Times New Roman" w:cs="Times New Roman"/>
-          <w:b/>
-          <w:bCs/>
-          <w:sz w:val="24"/>
-          <w:szCs w:val="24"/>
-        </w:rPr>
         <w:t>Course:</w:t>
       </w:r>
       <w:r>
@@ -11222,7 +11455,7 @@
         </w:rPr>
         <w:t xml:space="preserve"> </w:t>
       </w:r>
-      <w:hyperlink r:id="rId6" w:history="1">
+      <w:hyperlink r:id="rId7" w:history="1">
         <w:r>
           <w:rPr>
             <w:rStyle w:val="Hyperlink"/>
@@ -11276,7 +11509,7 @@
         </w:rPr>
         <w:t xml:space="preserve"> See </w:t>
       </w:r>
-      <w:hyperlink r:id="rId7" w:history="1">
+      <w:hyperlink r:id="rId8" w:history="1">
         <w:r>
           <w:rPr>
             <w:rFonts w:ascii="Times New Roman" w:eastAsia="Times New Roman" w:hAnsi="Times New Roman" w:cs="Times New Roman"/>
@@ -15646,6 +15879,13 @@
   </w:num>
   <w:num w:numId="9">
     <w:abstractNumId w:val="14"/>
+    <w:lvlOverride w:ilvl="0">
+      <w:lvl w:ilvl="0">
+        <w:numFmt w:val="decimal"/>
+        <w:lvlText w:val=""/>
+        <w:lvlJc w:val="left"/>
+      </w:lvl>
+    </w:lvlOverride>
     <w:lvlOverride w:ilvl="1">
       <w:lvl w:ilvl="1">
         <w:numFmt w:val="decimal"/>
@@ -15686,6 +15926,13 @@
   </w:num>
   <w:num w:numId="20">
     <w:abstractNumId w:val="25"/>
+    <w:lvlOverride w:ilvl="0">
+      <w:lvl w:ilvl="0">
+        <w:numFmt w:val="decimal"/>
+        <w:lvlText w:val=""/>
+        <w:lvlJc w:val="left"/>
+      </w:lvl>
+    </w:lvlOverride>
     <w:lvlOverride w:ilvl="1">
       <w:lvl w:ilvl="1">
         <w:numFmt w:val="decimal"/>
@@ -16144,6 +16391,36 @@
       <w:contextualSpacing/>
     </w:pPr>
   </w:style>
+  <w:style w:type="paragraph" w:styleId="BalloonText">
+    <w:name w:val="Balloon Text"/>
+    <w:basedOn w:val="Normal"/>
+    <w:link w:val="BalloonTextChar"/>
+    <w:uiPriority w:val="99"/>
+    <w:semiHidden/>
+    <w:unhideWhenUsed/>
+    <w:rsid w:val="008B4500"/>
+    <w:pPr>
+      <w:spacing w:after="0" w:line="240" w:lineRule="auto"/>
+    </w:pPr>
+    <w:rPr>
+      <w:rFonts w:ascii="Tahoma" w:hAnsi="Tahoma" w:cs="Tahoma"/>
+      <w:sz w:val="16"/>
+      <w:szCs w:val="16"/>
+    </w:rPr>
+  </w:style>
+  <w:style w:type="character" w:customStyle="1" w:styleId="BalloonTextChar">
+    <w:name w:val="Balloon Text Char"/>
+    <w:basedOn w:val="DefaultParagraphFont"/>
+    <w:link w:val="BalloonText"/>
+    <w:uiPriority w:val="99"/>
+    <w:semiHidden/>
+    <w:rsid w:val="008B4500"/>
+    <w:rPr>
+      <w:rFonts w:ascii="Tahoma" w:hAnsi="Tahoma" w:cs="Tahoma"/>
+      <w:sz w:val="16"/>
+      <w:szCs w:val="16"/>
+    </w:rPr>
+  </w:style>
 </w:styles>
 </file>
 

</xml_diff>